<commit_message>
TFS 28056 - Changes to Warning Inactivation Process.
git-tfs-id: [https://tfs.omnicloud.local/tfs/cco%20program/]$/eCoaching_V2;C53853
</commit_message>
<xml_diff>
--- a/Unit Test/DB/CCO_eCoaching_Log_Warnings_DB_UTD.docx
+++ b/Unit Test/DB/CCO_eCoaching_Log_Warnings_DB_UTD.docx
@@ -1091,6 +1091,72 @@
           <w:p>
             <w:r>
               <w:t>TFS 28080 - Remove the Warning Modules for all Sub-contractors</w:t>
+            </w:r>
+          </w:p>
+        </w:tc>
+        <w:tc>
+          <w:tcPr>
+            <w:tcW w:w="0" w:type="auto"/>
+            <w:tcBorders>
+              <w:top w:val="single" w:sz="6" w:space="0" w:color="C0C0C0"/>
+              <w:left w:val="single" w:sz="6" w:space="0" w:color="C0C0C0"/>
+              <w:bottom w:val="single" w:sz="6" w:space="0" w:color="C0C0C0"/>
+              <w:right w:val="single" w:sz="6" w:space="0" w:color="C0C0C0"/>
+            </w:tcBorders>
+          </w:tcPr>
+          <w:p>
+            <w:r>
+              <w:t>Susmitha Palacherla</w:t>
+            </w:r>
+          </w:p>
+        </w:tc>
+      </w:tr>
+      <w:tr>
+        <w:tc>
+          <w:tcPr>
+            <w:tcW w:w="0" w:type="auto"/>
+            <w:tcBorders>
+              <w:top w:val="single" w:sz="6" w:space="0" w:color="C0C0C0"/>
+              <w:left w:val="single" w:sz="6" w:space="0" w:color="C0C0C0"/>
+              <w:bottom w:val="single" w:sz="6" w:space="0" w:color="C0C0C0"/>
+              <w:right w:val="single" w:sz="6" w:space="0" w:color="C0C0C0"/>
+            </w:tcBorders>
+          </w:tcPr>
+          <w:p>
+            <w:r>
+              <w:t>05/03/2024</w:t>
+            </w:r>
+          </w:p>
+        </w:tc>
+        <w:tc>
+          <w:tcPr>
+            <w:tcW w:w="0" w:type="auto"/>
+            <w:tcBorders>
+              <w:top w:val="single" w:sz="6" w:space="0" w:color="C0C0C0"/>
+              <w:left w:val="single" w:sz="6" w:space="0" w:color="C0C0C0"/>
+              <w:bottom w:val="single" w:sz="6" w:space="0" w:color="C0C0C0"/>
+              <w:right w:val="single" w:sz="6" w:space="0" w:color="C0C0C0"/>
+            </w:tcBorders>
+          </w:tcPr>
+          <w:p>
+            <w:r>
+              <w:t>11.0</w:t>
+            </w:r>
+          </w:p>
+        </w:tc>
+        <w:tc>
+          <w:tcPr>
+            <w:tcW w:w="0" w:type="auto"/>
+            <w:tcBorders>
+              <w:top w:val="single" w:sz="6" w:space="0" w:color="C0C0C0"/>
+              <w:left w:val="single" w:sz="6" w:space="0" w:color="C0C0C0"/>
+              <w:bottom w:val="single" w:sz="6" w:space="0" w:color="C0C0C0"/>
+              <w:right w:val="single" w:sz="6" w:space="0" w:color="C0C0C0"/>
+            </w:tcBorders>
+          </w:tcPr>
+          <w:p>
+            <w:r>
+              <w:t>TFS 28097 - Changes to Warning Inactivation Process.</w:t>
             </w:r>
           </w:p>
         </w:tc>
@@ -1512,7 +1578,7 @@
               </w:rPr>
             </w:pPr>
             <w:r>
-              <w:t>TFS 28080 - Remove the Warning Modules for all Sub-contractors</w:t>
+              <w:t>TFS 28097 - Changes to Warning Inactivation Process.</w:t>
             </w:r>
           </w:p>
         </w:tc>
@@ -2057,6 +2123,27 @@
             <w:pPr>
               <w:overflowPunct/>
               <w:textAlignment w:val="auto"/>
+            </w:pPr>
+            <w:r>
+              <w:t>Submit a warning Log for a Maximus Employee</w:t>
+            </w:r>
+          </w:p>
+          <w:p>
+            <w:pPr>
+              <w:overflowPunct/>
+              <w:textAlignment w:val="auto"/>
+              <w:rPr>
+                <w:rFonts w:ascii="Consolas" w:hAnsi="Consolas" w:cs="Consolas"/>
+                <w:color w:val="0000FF"/>
+                <w:sz w:val="19"/>
+                <w:szCs w:val="19"/>
+              </w:rPr>
+            </w:pPr>
+          </w:p>
+          <w:p>
+            <w:pPr>
+              <w:overflowPunct/>
+              <w:textAlignment w:val="auto"/>
               <w:rPr>
                 <w:rFonts w:ascii="Consolas" w:hAnsi="Consolas" w:cs="Consolas"/>
                 <w:color w:val="000000"/>
@@ -2890,6 +2977,7 @@
                 <w:sz w:val="19"/>
                 <w:szCs w:val="19"/>
               </w:rPr>
+              <w:lastRenderedPageBreak/>
               <w:tab/>
             </w:r>
             <w:r>
@@ -3015,7 +3103,6 @@
                 <w:sz w:val="19"/>
                 <w:szCs w:val="19"/>
               </w:rPr>
-              <w:lastRenderedPageBreak/>
               <w:tab/>
             </w:r>
             <w:r>
@@ -3350,7 +3437,13 @@
               <w:rPr>
                 <w:noProof/>
               </w:rPr>
-              <w:t>1.0</w:t>
+              <w:t>1.</w:t>
+            </w:r>
+            <w:r>
+              <w:rPr>
+                <w:noProof/>
+              </w:rPr>
+              <w:t>1</w:t>
             </w:r>
           </w:p>
         </w:tc>
@@ -4727,19 +4820,7 @@
               <w:rPr>
                 <w:noProof/>
               </w:rPr>
-              <w:t>DBW-</w:t>
-            </w:r>
-            <w:r>
-              <w:rPr>
-                <w:noProof/>
-              </w:rPr>
-              <w:t>2</w:t>
-            </w:r>
-            <w:r>
-              <w:rPr>
-                <w:noProof/>
-              </w:rPr>
-              <w:t>.1</w:t>
+              <w:t>DBW1.3</w:t>
             </w:r>
           </w:p>
         </w:tc>
@@ -4747,118 +4828,13 @@
           <w:tcPr>
             <w:tcW w:w="4973" w:type="dxa"/>
           </w:tcPr>
-          <w:p>
-            <w:r>
-              <w:t>Test if Direct Hierarchy</w:t>
-            </w:r>
-          </w:p>
           <w:p>
             <w:pPr>
               <w:overflowPunct/>
               <w:textAlignment w:val="auto"/>
-              <w:rPr>
-                <w:rFonts w:ascii="Consolas" w:hAnsi="Consolas" w:cs="Consolas"/>
-                <w:color w:val="000000"/>
-                <w:sz w:val="19"/>
-                <w:szCs w:val="19"/>
-              </w:rPr>
-            </w:pPr>
-            <w:r>
-              <w:rPr>
-                <w:rFonts w:ascii="Consolas" w:hAnsi="Consolas" w:cs="Consolas"/>
-                <w:color w:val="0000FF"/>
-                <w:sz w:val="19"/>
-                <w:szCs w:val="19"/>
-              </w:rPr>
-              <w:t>SELECT</w:t>
-            </w:r>
-            <w:r>
-              <w:rPr>
-                <w:rFonts w:ascii="Consolas" w:hAnsi="Consolas" w:cs="Consolas"/>
-                <w:color w:val="000000"/>
-                <w:sz w:val="19"/>
-                <w:szCs w:val="19"/>
-              </w:rPr>
-              <w:t xml:space="preserve"> [EC]</w:t>
-            </w:r>
-            <w:r>
-              <w:rPr>
-                <w:rFonts w:ascii="Consolas" w:hAnsi="Consolas" w:cs="Consolas"/>
-                <w:color w:val="808080"/>
-                <w:sz w:val="19"/>
-                <w:szCs w:val="19"/>
-              </w:rPr>
-              <w:t>.</w:t>
-            </w:r>
-            <w:r>
-              <w:rPr>
-                <w:rFonts w:ascii="Consolas" w:hAnsi="Consolas" w:cs="Consolas"/>
-                <w:color w:val="000000"/>
-                <w:sz w:val="19"/>
-                <w:szCs w:val="19"/>
-              </w:rPr>
-              <w:t xml:space="preserve">[fn_strDirectUserHierarchy] </w:t>
-            </w:r>
-          </w:p>
-          <w:p>
-            <w:pPr>
-              <w:rPr>
-                <w:noProof/>
-              </w:rPr>
-            </w:pPr>
-            <w:r>
-              <w:rPr>
-                <w:rFonts w:ascii="Consolas" w:hAnsi="Consolas" w:cs="Consolas"/>
-                <w:color w:val="808080"/>
-                <w:sz w:val="19"/>
-                <w:szCs w:val="19"/>
-              </w:rPr>
-              <w:t>(</w:t>
-            </w:r>
-            <w:r>
-              <w:rPr>
-                <w:rFonts w:ascii="Consolas" w:hAnsi="Consolas" w:cs="Consolas"/>
-                <w:color w:val="FF0000"/>
-                <w:sz w:val="19"/>
-                <w:szCs w:val="19"/>
-              </w:rPr>
-              <w:t>'225355'</w:t>
-            </w:r>
-            <w:r>
-              <w:rPr>
-                <w:rFonts w:ascii="Consolas" w:hAnsi="Consolas" w:cs="Consolas"/>
-                <w:color w:val="808080"/>
-                <w:sz w:val="19"/>
-                <w:szCs w:val="19"/>
-              </w:rPr>
-              <w:t>,</w:t>
-            </w:r>
-            <w:r>
-              <w:rPr>
-                <w:rFonts w:ascii="Consolas" w:hAnsi="Consolas" w:cs="Consolas"/>
-                <w:color w:val="000000"/>
-                <w:sz w:val="19"/>
-                <w:szCs w:val="19"/>
-              </w:rPr>
-              <w:t xml:space="preserve"> </w:t>
-            </w:r>
-            <w:r>
-              <w:rPr>
-                <w:rFonts w:ascii="Consolas" w:hAnsi="Consolas" w:cs="Consolas"/>
-                <w:color w:val="FF0000"/>
-                <w:sz w:val="19"/>
-                <w:szCs w:val="19"/>
-              </w:rPr>
-              <w:t>'236464'</w:t>
-            </w:r>
-            <w:r>
-              <w:rPr>
-                <w:rFonts w:ascii="Consolas" w:hAnsi="Consolas" w:cs="Consolas"/>
-                <w:color w:val="808080"/>
-                <w:sz w:val="19"/>
-                <w:szCs w:val="19"/>
-              </w:rPr>
-              <w:t>)</w:t>
+            </w:pPr>
+            <w:r>
+              <w:t>Submit a Warning Log for an Employee that already has an Active State Warning log for the same Reason, sub reason and warning Given date</w:t>
             </w:r>
           </w:p>
         </w:tc>
@@ -4871,9 +4847,15 @@
               <w:tabs>
                 <w:tab w:val="left" w:pos="360"/>
               </w:tabs>
-            </w:pPr>
-            <w:r>
-              <w:t>Yes if direct hierarchy is input</w:t>
+              <w:rPr>
+                <w:noProof/>
+              </w:rPr>
+            </w:pPr>
+            <w:r>
+              <w:rPr>
+                <w:noProof/>
+              </w:rPr>
+              <w:t>Submission will not be allowed.</w:t>
             </w:r>
           </w:p>
           <w:p>
@@ -4886,7 +4868,10 @@
               </w:rPr>
             </w:pPr>
             <w:r>
-              <w:t>No if employee does not fall under given sups hierarchy</w:t>
+              <w:rPr>
+                <w:noProof/>
+              </w:rPr>
+              <w:t xml:space="preserve">An error message will be diaplayed to Indicate that an active State Warning already exists for the same criteria. </w:t>
             </w:r>
           </w:p>
         </w:tc>
@@ -4907,7 +4892,7 @@
               <w:rPr>
                 <w:noProof/>
               </w:rPr>
-              <w:t>N</w:t>
+              <w:t>Y</w:t>
             </w:r>
           </w:p>
         </w:tc>
@@ -4928,12 +4913,15 @@
               <w:rPr>
                 <w:noProof/>
               </w:rPr>
-              <w:t>NA</w:t>
+              <w:t>Pass</w:t>
             </w:r>
           </w:p>
         </w:tc>
       </w:tr>
       <w:tr>
+        <w:trPr>
+          <w:trHeight w:val="395"/>
+        </w:trPr>
         <w:tc>
           <w:tcPr>
             <w:tcW w:w="1170" w:type="dxa"/>
@@ -4947,6 +4935,12 @@
                 <w:noProof/>
               </w:rPr>
             </w:pPr>
+            <w:r>
+              <w:rPr>
+                <w:noProof/>
+              </w:rPr>
+              <w:t>DBW1.4</w:t>
+            </w:r>
           </w:p>
         </w:tc>
         <w:tc>
@@ -4954,24 +4948,18 @@
             <w:tcW w:w="4973" w:type="dxa"/>
           </w:tcPr>
           <w:p>
-            <w:r>
-              <w:t>Repeat above test for various combinations</w:t>
+            <w:pPr>
+              <w:overflowPunct/>
+              <w:textAlignment w:val="auto"/>
+            </w:pPr>
+            <w:r>
+              <w:t>Inactivate the warning log above and reattempt the submission</w:t>
             </w:r>
           </w:p>
         </w:tc>
         <w:tc>
           <w:tcPr>
             <w:tcW w:w="4275" w:type="dxa"/>
-          </w:tcPr>
-          <w:p>
-            <w:r>
-              <w:t>Results should be returned for given criteria</w:t>
-            </w:r>
-          </w:p>
-        </w:tc>
-        <w:tc>
-          <w:tcPr>
-            <w:tcW w:w="1192" w:type="dxa"/>
           </w:tcPr>
           <w:p>
             <w:pPr>
@@ -4982,11 +4970,24 @@
                 <w:noProof/>
               </w:rPr>
             </w:pPr>
-          </w:p>
-        </w:tc>
-        <w:tc>
-          <w:tcPr>
-            <w:tcW w:w="1440" w:type="dxa"/>
+            <w:r>
+              <w:rPr>
+                <w:noProof/>
+              </w:rPr>
+              <w:t xml:space="preserve">Submission will be allowed as the Inactivation updates the previously existing log to Expired or </w:t>
+            </w:r>
+            <w:r>
+              <w:rPr>
+                <w:noProof/>
+              </w:rPr>
+              <w:lastRenderedPageBreak/>
+              <w:t>Inactive State.</w:t>
+            </w:r>
+          </w:p>
+        </w:tc>
+        <w:tc>
+          <w:tcPr>
+            <w:tcW w:w="1192" w:type="dxa"/>
           </w:tcPr>
           <w:p>
             <w:pPr>
@@ -4997,13 +4998,18 @@
                 <w:noProof/>
               </w:rPr>
             </w:pPr>
-          </w:p>
-        </w:tc>
-      </w:tr>
-      <w:tr>
-        <w:tc>
-          <w:tcPr>
-            <w:tcW w:w="1170" w:type="dxa"/>
+            <w:r>
+              <w:rPr>
+                <w:noProof/>
+              </w:rPr>
+              <w:lastRenderedPageBreak/>
+              <w:t>Y</w:t>
+            </w:r>
+          </w:p>
+        </w:tc>
+        <w:tc>
+          <w:tcPr>
+            <w:tcW w:w="1440" w:type="dxa"/>
           </w:tcPr>
           <w:p>
             <w:pPr>
@@ -5018,629 +5024,19 @@
               <w:rPr>
                 <w:noProof/>
               </w:rPr>
-              <w:t>DBW-</w:t>
-            </w:r>
-            <w:r>
-              <w:rPr>
-                <w:noProof/>
-              </w:rPr>
-              <w:t>2</w:t>
-            </w:r>
-            <w:r>
-              <w:rPr>
-                <w:noProof/>
-              </w:rPr>
-              <w:t>.</w:t>
-            </w:r>
-            <w:r>
-              <w:rPr>
-                <w:noProof/>
-              </w:rPr>
-              <w:t>2</w:t>
-            </w:r>
-          </w:p>
-        </w:tc>
-        <w:tc>
-          <w:tcPr>
-            <w:tcW w:w="4973" w:type="dxa"/>
-          </w:tcPr>
-          <w:p>
-            <w:r>
-              <w:t>Test Special Coaching Reasons that can be submitted by a user</w:t>
-            </w:r>
-          </w:p>
-          <w:p>
-            <w:pPr>
-              <w:overflowPunct/>
-              <w:textAlignment w:val="auto"/>
-              <w:rPr>
-                <w:rFonts w:ascii="Consolas" w:hAnsi="Consolas" w:cs="Consolas"/>
-                <w:color w:val="000000"/>
-                <w:sz w:val="19"/>
-                <w:szCs w:val="19"/>
-              </w:rPr>
-            </w:pPr>
-            <w:r>
-              <w:t xml:space="preserve"> </w:t>
-            </w:r>
-            <w:r>
-              <w:rPr>
-                <w:rFonts w:ascii="Consolas" w:hAnsi="Consolas" w:cs="Consolas"/>
-                <w:color w:val="0000FF"/>
-                <w:sz w:val="19"/>
-                <w:szCs w:val="19"/>
-              </w:rPr>
-              <w:t>DECLARE</w:t>
-            </w:r>
-            <w:r>
-              <w:rPr>
-                <w:rFonts w:ascii="Consolas" w:hAnsi="Consolas" w:cs="Consolas"/>
-                <w:color w:val="000000"/>
-                <w:sz w:val="19"/>
-                <w:szCs w:val="19"/>
-              </w:rPr>
-              <w:t xml:space="preserve">     @return_value </w:t>
-            </w:r>
-            <w:r>
-              <w:rPr>
-                <w:rFonts w:ascii="Consolas" w:hAnsi="Consolas" w:cs="Consolas"/>
-                <w:color w:val="0000FF"/>
-                <w:sz w:val="19"/>
-                <w:szCs w:val="19"/>
-              </w:rPr>
-              <w:t>int</w:t>
-            </w:r>
-          </w:p>
-          <w:p>
-            <w:pPr>
-              <w:overflowPunct/>
-              <w:textAlignment w:val="auto"/>
-              <w:rPr>
-                <w:rFonts w:ascii="Consolas" w:hAnsi="Consolas" w:cs="Consolas"/>
-                <w:color w:val="000000"/>
-                <w:sz w:val="19"/>
-                <w:szCs w:val="19"/>
-              </w:rPr>
-            </w:pPr>
-          </w:p>
-          <w:p>
-            <w:pPr>
-              <w:overflowPunct/>
-              <w:textAlignment w:val="auto"/>
-              <w:rPr>
-                <w:rFonts w:ascii="Consolas" w:hAnsi="Consolas" w:cs="Consolas"/>
-                <w:color w:val="000000"/>
-                <w:sz w:val="19"/>
-                <w:szCs w:val="19"/>
-              </w:rPr>
-            </w:pPr>
-            <w:r>
-              <w:rPr>
-                <w:rFonts w:ascii="Consolas" w:hAnsi="Consolas" w:cs="Consolas"/>
-                <w:color w:val="0000FF"/>
-                <w:sz w:val="19"/>
-                <w:szCs w:val="19"/>
-              </w:rPr>
-              <w:lastRenderedPageBreak/>
-              <w:t>EXEC</w:t>
-            </w:r>
-            <w:r>
-              <w:rPr>
-                <w:rFonts w:ascii="Consolas" w:hAnsi="Consolas" w:cs="Consolas"/>
-                <w:color w:val="000000"/>
-                <w:sz w:val="19"/>
-                <w:szCs w:val="19"/>
-              </w:rPr>
-              <w:t xml:space="preserve">  @return_value </w:t>
-            </w:r>
-            <w:r>
-              <w:rPr>
-                <w:rFonts w:ascii="Consolas" w:hAnsi="Consolas" w:cs="Consolas"/>
-                <w:color w:val="808080"/>
-                <w:sz w:val="19"/>
-                <w:szCs w:val="19"/>
-              </w:rPr>
-              <w:t>=</w:t>
-            </w:r>
-            <w:r>
-              <w:rPr>
-                <w:rFonts w:ascii="Consolas" w:hAnsi="Consolas" w:cs="Consolas"/>
-                <w:color w:val="000000"/>
-                <w:sz w:val="19"/>
-                <w:szCs w:val="19"/>
-              </w:rPr>
-              <w:t xml:space="preserve"> [EC]</w:t>
-            </w:r>
-            <w:r>
-              <w:rPr>
-                <w:rFonts w:ascii="Consolas" w:hAnsi="Consolas" w:cs="Consolas"/>
-                <w:color w:val="808080"/>
-                <w:sz w:val="19"/>
-                <w:szCs w:val="19"/>
-              </w:rPr>
-              <w:t>.</w:t>
-            </w:r>
-            <w:r>
-              <w:rPr>
-                <w:rFonts w:ascii="Consolas" w:hAnsi="Consolas" w:cs="Consolas"/>
-                <w:color w:val="000000"/>
-                <w:sz w:val="19"/>
-                <w:szCs w:val="19"/>
-              </w:rPr>
-              <w:t>[sp_Select_CoachingReasons_By_Module]</w:t>
-            </w:r>
-          </w:p>
-          <w:p>
-            <w:pPr>
-              <w:overflowPunct/>
-              <w:textAlignment w:val="auto"/>
-              <w:rPr>
-                <w:rFonts w:ascii="Consolas" w:hAnsi="Consolas" w:cs="Consolas"/>
-                <w:color w:val="000000"/>
-                <w:sz w:val="19"/>
-                <w:szCs w:val="19"/>
-              </w:rPr>
-            </w:pPr>
-            <w:r>
-              <w:rPr>
-                <w:rFonts w:ascii="Consolas" w:hAnsi="Consolas" w:cs="Consolas"/>
-                <w:color w:val="0000FF"/>
-                <w:sz w:val="19"/>
-                <w:szCs w:val="19"/>
-              </w:rPr>
-              <w:t xml:space="preserve">            </w:t>
-            </w:r>
-            <w:r>
-              <w:rPr>
-                <w:rFonts w:ascii="Consolas" w:hAnsi="Consolas" w:cs="Consolas"/>
-                <w:color w:val="000000"/>
-                <w:sz w:val="19"/>
-                <w:szCs w:val="19"/>
-              </w:rPr>
-              <w:t xml:space="preserve">@intModuleIDin </w:t>
-            </w:r>
-            <w:r>
-              <w:rPr>
-                <w:rFonts w:ascii="Consolas" w:hAnsi="Consolas" w:cs="Consolas"/>
-                <w:color w:val="808080"/>
-                <w:sz w:val="19"/>
-                <w:szCs w:val="19"/>
-              </w:rPr>
-              <w:t>=</w:t>
-            </w:r>
-            <w:r>
-              <w:rPr>
-                <w:rFonts w:ascii="Consolas" w:hAnsi="Consolas" w:cs="Consolas"/>
-                <w:color w:val="000000"/>
-                <w:sz w:val="19"/>
-                <w:szCs w:val="19"/>
-              </w:rPr>
-              <w:t xml:space="preserve"> 1</w:t>
-            </w:r>
-            <w:r>
-              <w:rPr>
-                <w:rFonts w:ascii="Consolas" w:hAnsi="Consolas" w:cs="Consolas"/>
-                <w:color w:val="808080"/>
-                <w:sz w:val="19"/>
-                <w:szCs w:val="19"/>
-              </w:rPr>
-              <w:t>,</w:t>
-            </w:r>
-          </w:p>
-          <w:p>
-            <w:pPr>
-              <w:overflowPunct/>
-              <w:textAlignment w:val="auto"/>
-              <w:rPr>
-                <w:rFonts w:ascii="Consolas" w:hAnsi="Consolas" w:cs="Consolas"/>
-                <w:color w:val="000000"/>
-                <w:sz w:val="19"/>
-                <w:szCs w:val="19"/>
-              </w:rPr>
-            </w:pPr>
-            <w:r>
-              <w:rPr>
-                <w:rFonts w:ascii="Consolas" w:hAnsi="Consolas" w:cs="Consolas"/>
-                <w:color w:val="000000"/>
-                <w:sz w:val="19"/>
-                <w:szCs w:val="19"/>
-              </w:rPr>
-              <w:t xml:space="preserve">            @strSourcein </w:t>
-            </w:r>
-            <w:r>
-              <w:rPr>
-                <w:rFonts w:ascii="Consolas" w:hAnsi="Consolas" w:cs="Consolas"/>
-                <w:color w:val="808080"/>
-                <w:sz w:val="19"/>
-                <w:szCs w:val="19"/>
-              </w:rPr>
-              <w:t>=</w:t>
-            </w:r>
-            <w:r>
-              <w:rPr>
-                <w:rFonts w:ascii="Consolas" w:hAnsi="Consolas" w:cs="Consolas"/>
-                <w:color w:val="000000"/>
-                <w:sz w:val="19"/>
-                <w:szCs w:val="19"/>
-              </w:rPr>
-              <w:t xml:space="preserve"> </w:t>
-            </w:r>
-            <w:r>
-              <w:rPr>
-                <w:rFonts w:ascii="Consolas" w:hAnsi="Consolas" w:cs="Consolas"/>
-                <w:color w:val="FF0000"/>
-                <w:sz w:val="19"/>
-                <w:szCs w:val="19"/>
-              </w:rPr>
-              <w:t>N'direct'</w:t>
-            </w:r>
-            <w:r>
-              <w:rPr>
-                <w:rFonts w:ascii="Consolas" w:hAnsi="Consolas" w:cs="Consolas"/>
-                <w:color w:val="808080"/>
-                <w:sz w:val="19"/>
-                <w:szCs w:val="19"/>
-              </w:rPr>
-              <w:t>,</w:t>
-            </w:r>
-          </w:p>
-          <w:p>
-            <w:pPr>
-              <w:overflowPunct/>
-              <w:textAlignment w:val="auto"/>
-              <w:rPr>
-                <w:rFonts w:ascii="Consolas" w:hAnsi="Consolas" w:cs="Consolas"/>
-                <w:color w:val="000000"/>
-                <w:sz w:val="19"/>
-                <w:szCs w:val="19"/>
-              </w:rPr>
-            </w:pPr>
-            <w:r>
-              <w:rPr>
-                <w:rFonts w:ascii="Consolas" w:hAnsi="Consolas" w:cs="Consolas"/>
-                <w:color w:val="000000"/>
-                <w:sz w:val="19"/>
-                <w:szCs w:val="19"/>
-              </w:rPr>
-              <w:t xml:space="preserve">            @isSplReason </w:t>
-            </w:r>
-            <w:r>
-              <w:rPr>
-                <w:rFonts w:ascii="Consolas" w:hAnsi="Consolas" w:cs="Consolas"/>
-                <w:color w:val="808080"/>
-                <w:sz w:val="19"/>
-                <w:szCs w:val="19"/>
-              </w:rPr>
-              <w:t>=</w:t>
-            </w:r>
-            <w:r>
-              <w:rPr>
-                <w:rFonts w:ascii="Consolas" w:hAnsi="Consolas" w:cs="Consolas"/>
-                <w:color w:val="000000"/>
-                <w:sz w:val="19"/>
-                <w:szCs w:val="19"/>
-              </w:rPr>
-              <w:t xml:space="preserve"> 1</w:t>
-            </w:r>
-            <w:r>
-              <w:rPr>
-                <w:rFonts w:ascii="Consolas" w:hAnsi="Consolas" w:cs="Consolas"/>
-                <w:color w:val="808080"/>
-                <w:sz w:val="19"/>
-                <w:szCs w:val="19"/>
-              </w:rPr>
-              <w:t>,</w:t>
-            </w:r>
-            <w:r>
-              <w:rPr>
-                <w:rFonts w:ascii="Consolas" w:hAnsi="Consolas" w:cs="Consolas"/>
-                <w:color w:val="008000"/>
-                <w:sz w:val="19"/>
-                <w:szCs w:val="19"/>
-              </w:rPr>
-              <w:t>-- 0 for non WARN and CSE</w:t>
-            </w:r>
-          </w:p>
-          <w:p>
-            <w:pPr>
-              <w:overflowPunct/>
-              <w:textAlignment w:val="auto"/>
-              <w:rPr>
-                <w:rFonts w:ascii="Consolas" w:hAnsi="Consolas" w:cs="Consolas"/>
-                <w:color w:val="000000"/>
-                <w:sz w:val="19"/>
-                <w:szCs w:val="19"/>
-              </w:rPr>
-            </w:pPr>
-            <w:r>
-              <w:rPr>
-                <w:rFonts w:ascii="Consolas" w:hAnsi="Consolas" w:cs="Consolas"/>
-                <w:color w:val="000000"/>
-                <w:sz w:val="19"/>
-                <w:szCs w:val="19"/>
-              </w:rPr>
-              <w:t xml:space="preserve">            @splReasonPrty </w:t>
-            </w:r>
-            <w:r>
-              <w:rPr>
-                <w:rFonts w:ascii="Consolas" w:hAnsi="Consolas" w:cs="Consolas"/>
-                <w:color w:val="808080"/>
-                <w:sz w:val="19"/>
-                <w:szCs w:val="19"/>
-              </w:rPr>
-              <w:t>=</w:t>
-            </w:r>
-            <w:r>
-              <w:rPr>
-                <w:rFonts w:ascii="Consolas" w:hAnsi="Consolas" w:cs="Consolas"/>
-                <w:color w:val="000000"/>
-                <w:sz w:val="19"/>
-                <w:szCs w:val="19"/>
-              </w:rPr>
-              <w:t xml:space="preserve"> 1</w:t>
-            </w:r>
-            <w:r>
-              <w:rPr>
-                <w:rFonts w:ascii="Consolas" w:hAnsi="Consolas" w:cs="Consolas"/>
-                <w:color w:val="808080"/>
-                <w:sz w:val="19"/>
-                <w:szCs w:val="19"/>
-              </w:rPr>
-              <w:t>,</w:t>
-            </w:r>
-            <w:r>
-              <w:rPr>
-                <w:rFonts w:ascii="Consolas" w:hAnsi="Consolas" w:cs="Consolas"/>
-                <w:color w:val="000000"/>
-                <w:sz w:val="19"/>
-                <w:szCs w:val="19"/>
-              </w:rPr>
-              <w:t xml:space="preserve"> </w:t>
-            </w:r>
-            <w:r>
-              <w:rPr>
-                <w:rFonts w:ascii="Consolas" w:hAnsi="Consolas" w:cs="Consolas"/>
-                <w:color w:val="008000"/>
-                <w:sz w:val="19"/>
-                <w:szCs w:val="19"/>
-              </w:rPr>
-              <w:t>-- use 1 for WARN; 2 for CSE</w:t>
-            </w:r>
-          </w:p>
-          <w:p>
-            <w:pPr>
-              <w:overflowPunct/>
-              <w:textAlignment w:val="auto"/>
-              <w:rPr>
-                <w:rFonts w:ascii="Consolas" w:hAnsi="Consolas" w:cs="Consolas"/>
-                <w:color w:val="000000"/>
-                <w:sz w:val="19"/>
-                <w:szCs w:val="19"/>
-              </w:rPr>
-            </w:pPr>
-            <w:r>
-              <w:rPr>
-                <w:rFonts w:ascii="Consolas" w:hAnsi="Consolas" w:cs="Consolas"/>
-                <w:color w:val="000000"/>
-                <w:sz w:val="19"/>
-                <w:szCs w:val="19"/>
-              </w:rPr>
-              <w:t xml:space="preserve">            @strEmpIDin </w:t>
-            </w:r>
-            <w:r>
-              <w:rPr>
-                <w:rFonts w:ascii="Consolas" w:hAnsi="Consolas" w:cs="Consolas"/>
-                <w:color w:val="808080"/>
-                <w:sz w:val="19"/>
-                <w:szCs w:val="19"/>
-              </w:rPr>
-              <w:t>=</w:t>
-            </w:r>
-            <w:r>
-              <w:rPr>
-                <w:rFonts w:ascii="Consolas" w:hAnsi="Consolas" w:cs="Consolas"/>
-                <w:color w:val="000000"/>
-                <w:sz w:val="19"/>
-                <w:szCs w:val="19"/>
-              </w:rPr>
-              <w:t xml:space="preserve"> </w:t>
-            </w:r>
-            <w:r>
-              <w:rPr>
-                <w:rFonts w:ascii="Consolas" w:hAnsi="Consolas" w:cs="Consolas"/>
-                <w:color w:val="FF0000"/>
-                <w:sz w:val="19"/>
-                <w:szCs w:val="19"/>
-              </w:rPr>
-              <w:t>N'225355'</w:t>
-            </w:r>
-            <w:r>
-              <w:rPr>
-                <w:rFonts w:ascii="Consolas" w:hAnsi="Consolas" w:cs="Consolas"/>
-                <w:color w:val="808080"/>
-                <w:sz w:val="19"/>
-                <w:szCs w:val="19"/>
-              </w:rPr>
-              <w:t>,</w:t>
-            </w:r>
-            <w:r>
-              <w:rPr>
-                <w:rFonts w:ascii="Consolas" w:hAnsi="Consolas" w:cs="Consolas"/>
-                <w:color w:val="000000"/>
-                <w:sz w:val="19"/>
-                <w:szCs w:val="19"/>
-              </w:rPr>
-              <w:t xml:space="preserve"> </w:t>
-            </w:r>
-            <w:r>
-              <w:rPr>
-                <w:rFonts w:ascii="Consolas" w:hAnsi="Consolas" w:cs="Consolas"/>
-                <w:color w:val="008000"/>
-                <w:sz w:val="19"/>
-                <w:szCs w:val="19"/>
-              </w:rPr>
-              <w:t>--</w:t>
-            </w:r>
-          </w:p>
-          <w:p>
-            <w:pPr>
-              <w:overflowPunct/>
-              <w:textAlignment w:val="auto"/>
-              <w:rPr>
-                <w:rFonts w:ascii="Consolas" w:hAnsi="Consolas" w:cs="Consolas"/>
-                <w:color w:val="000000"/>
-                <w:sz w:val="19"/>
-                <w:szCs w:val="19"/>
-              </w:rPr>
-            </w:pPr>
-            <w:r>
-              <w:rPr>
-                <w:rFonts w:ascii="Consolas" w:hAnsi="Consolas" w:cs="Consolas"/>
-                <w:color w:val="000000"/>
-                <w:sz w:val="19"/>
-                <w:szCs w:val="19"/>
-              </w:rPr>
-              <w:t xml:space="preserve">            @strSubmitterIDin </w:t>
-            </w:r>
-            <w:r>
-              <w:rPr>
-                <w:rFonts w:ascii="Consolas" w:hAnsi="Consolas" w:cs="Consolas"/>
-                <w:color w:val="808080"/>
-                <w:sz w:val="19"/>
-                <w:szCs w:val="19"/>
-              </w:rPr>
-              <w:t>=</w:t>
-            </w:r>
-            <w:r>
-              <w:rPr>
-                <w:rFonts w:ascii="Consolas" w:hAnsi="Consolas" w:cs="Consolas"/>
-                <w:color w:val="000000"/>
-                <w:sz w:val="19"/>
-                <w:szCs w:val="19"/>
-              </w:rPr>
-              <w:t xml:space="preserve"> </w:t>
-            </w:r>
-            <w:r>
-              <w:rPr>
-                <w:rFonts w:ascii="Consolas" w:hAnsi="Consolas" w:cs="Consolas"/>
-                <w:color w:val="FF0000"/>
-                <w:sz w:val="19"/>
-                <w:szCs w:val="19"/>
-              </w:rPr>
-              <w:t>N'236464'</w:t>
-            </w:r>
-          </w:p>
-          <w:p>
-            <w:pPr>
-              <w:overflowPunct/>
-              <w:textAlignment w:val="auto"/>
-              <w:rPr>
-                <w:rFonts w:ascii="Consolas" w:hAnsi="Consolas" w:cs="Consolas"/>
-                <w:color w:val="000000"/>
-                <w:sz w:val="19"/>
-                <w:szCs w:val="19"/>
-              </w:rPr>
-            </w:pPr>
-          </w:p>
-          <w:p>
-            <w:pPr>
-              <w:overflowPunct/>
-              <w:textAlignment w:val="auto"/>
-              <w:rPr>
-                <w:rFonts w:ascii="Consolas" w:hAnsi="Consolas" w:cs="Consolas"/>
-                <w:color w:val="000000"/>
-                <w:sz w:val="19"/>
-                <w:szCs w:val="19"/>
-              </w:rPr>
-            </w:pPr>
-            <w:r>
-              <w:rPr>
-                <w:rFonts w:ascii="Consolas" w:hAnsi="Consolas" w:cs="Consolas"/>
-                <w:color w:val="0000FF"/>
-                <w:sz w:val="19"/>
-                <w:szCs w:val="19"/>
-              </w:rPr>
-              <w:t>SELECT</w:t>
-            </w:r>
-            <w:r>
-              <w:rPr>
-                <w:rFonts w:ascii="Consolas" w:hAnsi="Consolas" w:cs="Consolas"/>
-                <w:color w:val="000000"/>
-                <w:sz w:val="19"/>
-                <w:szCs w:val="19"/>
-              </w:rPr>
-              <w:t xml:space="preserve">      </w:t>
-            </w:r>
-            <w:r>
-              <w:rPr>
-                <w:rFonts w:ascii="Consolas" w:hAnsi="Consolas" w:cs="Consolas"/>
-                <w:color w:val="FF0000"/>
-                <w:sz w:val="19"/>
-                <w:szCs w:val="19"/>
-              </w:rPr>
-              <w:t>'Return Value'</w:t>
-            </w:r>
-            <w:r>
-              <w:rPr>
-                <w:rFonts w:ascii="Consolas" w:hAnsi="Consolas" w:cs="Consolas"/>
-                <w:color w:val="000000"/>
-                <w:sz w:val="19"/>
-                <w:szCs w:val="19"/>
-              </w:rPr>
-              <w:t xml:space="preserve"> </w:t>
-            </w:r>
-            <w:r>
-              <w:rPr>
-                <w:rFonts w:ascii="Consolas" w:hAnsi="Consolas" w:cs="Consolas"/>
-                <w:color w:val="808080"/>
-                <w:sz w:val="19"/>
-                <w:szCs w:val="19"/>
-              </w:rPr>
-              <w:t>=</w:t>
-            </w:r>
-            <w:r>
-              <w:rPr>
-                <w:rFonts w:ascii="Consolas" w:hAnsi="Consolas" w:cs="Consolas"/>
-                <w:color w:val="000000"/>
-                <w:sz w:val="19"/>
-                <w:szCs w:val="19"/>
-              </w:rPr>
-              <w:t xml:space="preserve"> @return_value</w:t>
-            </w:r>
-          </w:p>
-          <w:p>
-            <w:pPr>
-              <w:overflowPunct/>
-              <w:textAlignment w:val="auto"/>
-              <w:rPr>
-                <w:rFonts w:ascii="Consolas" w:hAnsi="Consolas" w:cs="Consolas"/>
-                <w:color w:val="000000"/>
-                <w:sz w:val="19"/>
-                <w:szCs w:val="19"/>
-              </w:rPr>
-            </w:pPr>
-          </w:p>
-          <w:p>
-            <w:pPr>
-              <w:overflowPunct/>
-              <w:textAlignment w:val="auto"/>
-              <w:rPr>
-                <w:rFonts w:ascii="Consolas" w:hAnsi="Consolas" w:cs="Consolas"/>
-                <w:color w:val="000000"/>
-                <w:sz w:val="19"/>
-                <w:szCs w:val="19"/>
-              </w:rPr>
-            </w:pPr>
-            <w:r>
-              <w:rPr>
-                <w:rFonts w:ascii="Consolas" w:hAnsi="Consolas" w:cs="Consolas"/>
-                <w:color w:val="0000FF"/>
-                <w:sz w:val="19"/>
-                <w:szCs w:val="19"/>
-              </w:rPr>
-              <w:t>GO</w:t>
-            </w:r>
-          </w:p>
+              <w:t>Pass</w:t>
+            </w:r>
+          </w:p>
+        </w:tc>
+      </w:tr>
+      <w:tr>
+        <w:trPr>
+          <w:trHeight w:val="395"/>
+        </w:trPr>
+        <w:tc>
+          <w:tcPr>
+            <w:tcW w:w="1170" w:type="dxa"/>
+          </w:tcPr>
           <w:p>
             <w:pPr>
               <w:tabs>
@@ -5650,57 +5046,157 @@
                 <w:noProof/>
               </w:rPr>
             </w:pPr>
-          </w:p>
+            <w:r>
+              <w:rPr>
+                <w:noProof/>
+              </w:rPr>
+              <w:t>DBW-</w:t>
+            </w:r>
+            <w:r>
+              <w:rPr>
+                <w:noProof/>
+              </w:rPr>
+              <w:t>2</w:t>
+            </w:r>
+            <w:r>
+              <w:rPr>
+                <w:noProof/>
+              </w:rPr>
+              <w:t>.1</w:t>
+            </w:r>
+          </w:p>
+        </w:tc>
+        <w:tc>
+          <w:tcPr>
+            <w:tcW w:w="4973" w:type="dxa"/>
+          </w:tcPr>
+          <w:p>
+            <w:r>
+              <w:t>Test if Direct Hierarchy</w:t>
+            </w:r>
+          </w:p>
+          <w:p>
+            <w:pPr>
+              <w:overflowPunct/>
+              <w:textAlignment w:val="auto"/>
+              <w:rPr>
+                <w:rFonts w:ascii="Consolas" w:hAnsi="Consolas" w:cs="Consolas"/>
+                <w:color w:val="000000"/>
+                <w:sz w:val="19"/>
+                <w:szCs w:val="19"/>
+              </w:rPr>
+            </w:pPr>
+            <w:r>
+              <w:rPr>
+                <w:rFonts w:ascii="Consolas" w:hAnsi="Consolas" w:cs="Consolas"/>
+                <w:color w:val="0000FF"/>
+                <w:sz w:val="19"/>
+                <w:szCs w:val="19"/>
+              </w:rPr>
+              <w:t>SELECT</w:t>
+            </w:r>
+            <w:r>
+              <w:rPr>
+                <w:rFonts w:ascii="Consolas" w:hAnsi="Consolas" w:cs="Consolas"/>
+                <w:color w:val="000000"/>
+                <w:sz w:val="19"/>
+                <w:szCs w:val="19"/>
+              </w:rPr>
+              <w:t xml:space="preserve"> [EC]</w:t>
+            </w:r>
+            <w:r>
+              <w:rPr>
+                <w:rFonts w:ascii="Consolas" w:hAnsi="Consolas" w:cs="Consolas"/>
+                <w:color w:val="808080"/>
+                <w:sz w:val="19"/>
+                <w:szCs w:val="19"/>
+              </w:rPr>
+              <w:t>.</w:t>
+            </w:r>
+            <w:r>
+              <w:rPr>
+                <w:rFonts w:ascii="Consolas" w:hAnsi="Consolas" w:cs="Consolas"/>
+                <w:color w:val="000000"/>
+                <w:sz w:val="19"/>
+                <w:szCs w:val="19"/>
+              </w:rPr>
+              <w:t xml:space="preserve">[fn_strDirectUserHierarchy] </w:t>
+            </w:r>
+          </w:p>
+          <w:p>
+            <w:pPr>
+              <w:rPr>
+                <w:noProof/>
+              </w:rPr>
+            </w:pPr>
+            <w:r>
+              <w:rPr>
+                <w:rFonts w:ascii="Consolas" w:hAnsi="Consolas" w:cs="Consolas"/>
+                <w:color w:val="808080"/>
+                <w:sz w:val="19"/>
+                <w:szCs w:val="19"/>
+              </w:rPr>
+              <w:t>(</w:t>
+            </w:r>
+            <w:r>
+              <w:rPr>
+                <w:rFonts w:ascii="Consolas" w:hAnsi="Consolas" w:cs="Consolas"/>
+                <w:color w:val="FF0000"/>
+                <w:sz w:val="19"/>
+                <w:szCs w:val="19"/>
+              </w:rPr>
+              <w:t>'225355'</w:t>
+            </w:r>
+            <w:r>
+              <w:rPr>
+                <w:rFonts w:ascii="Consolas" w:hAnsi="Consolas" w:cs="Consolas"/>
+                <w:color w:val="808080"/>
+                <w:sz w:val="19"/>
+                <w:szCs w:val="19"/>
+              </w:rPr>
+              <w:t>,</w:t>
+            </w:r>
+            <w:r>
+              <w:rPr>
+                <w:rFonts w:ascii="Consolas" w:hAnsi="Consolas" w:cs="Consolas"/>
+                <w:color w:val="000000"/>
+                <w:sz w:val="19"/>
+                <w:szCs w:val="19"/>
+              </w:rPr>
+              <w:t xml:space="preserve"> </w:t>
+            </w:r>
+            <w:r>
+              <w:rPr>
+                <w:rFonts w:ascii="Consolas" w:hAnsi="Consolas" w:cs="Consolas"/>
+                <w:color w:val="FF0000"/>
+                <w:sz w:val="19"/>
+                <w:szCs w:val="19"/>
+              </w:rPr>
+              <w:t>'236464'</w:t>
+            </w:r>
+            <w:r>
+              <w:rPr>
+                <w:rFonts w:ascii="Consolas" w:hAnsi="Consolas" w:cs="Consolas"/>
+                <w:color w:val="808080"/>
+                <w:sz w:val="19"/>
+                <w:szCs w:val="19"/>
+              </w:rPr>
+              <w:t>)</w:t>
+            </w:r>
+          </w:p>
+        </w:tc>
+        <w:tc>
+          <w:tcPr>
+            <w:tcW w:w="4275" w:type="dxa"/>
+          </w:tcPr>
           <w:p>
             <w:pPr>
               <w:tabs>
                 <w:tab w:val="left" w:pos="360"/>
               </w:tabs>
-              <w:rPr>
-                <w:noProof/>
-              </w:rPr>
-            </w:pPr>
-          </w:p>
-        </w:tc>
-        <w:tc>
-          <w:tcPr>
-            <w:tcW w:w="4275" w:type="dxa"/>
-          </w:tcPr>
-          <w:p>
-            <w:r>
-              <w:lastRenderedPageBreak/>
-              <w:t>CoachingReasonID</w:t>
-            </w:r>
-            <w:r>
-              <w:tab/>
-              <w:t>CoachingReason</w:t>
-            </w:r>
-          </w:p>
-          <w:p>
-            <w:r>
-              <w:t>60</w:t>
-            </w:r>
-            <w:r>
-              <w:tab/>
-              <w:t>Formal Coaching</w:t>
-            </w:r>
-          </w:p>
-          <w:p>
-            <w:r>
-              <w:t>28</w:t>
-            </w:r>
-            <w:r>
-              <w:tab/>
-              <w:t>Verbal Warning</w:t>
-            </w:r>
-          </w:p>
-          <w:p>
-            <w:r>
-              <w:t>29</w:t>
-            </w:r>
-            <w:r>
-              <w:tab/>
-              <w:t>Written Warning</w:t>
+            </w:pPr>
+            <w:r>
+              <w:t>Yes if direct hierarchy is input</w:t>
             </w:r>
           </w:p>
           <w:p>
@@ -5708,16 +5204,19 @@
               <w:tabs>
                 <w:tab w:val="left" w:pos="360"/>
               </w:tabs>
-            </w:pPr>
-            <w:r>
-              <w:lastRenderedPageBreak/>
-              <w:t>30</w:t>
-            </w:r>
-            <w:r>
-              <w:tab/>
-              <w:t>Final Written Warning</w:t>
-            </w:r>
-          </w:p>
+              <w:rPr>
+                <w:noProof/>
+              </w:rPr>
+            </w:pPr>
+            <w:r>
+              <w:t>No if employee does not fall under given sups hierarchy</w:t>
+            </w:r>
+          </w:p>
+        </w:tc>
+        <w:tc>
+          <w:tcPr>
+            <w:tcW w:w="1192" w:type="dxa"/>
+          </w:tcPr>
           <w:p>
             <w:pPr>
               <w:tabs>
@@ -5728,13 +5227,16 @@
               </w:rPr>
             </w:pPr>
             <w:r>
-              <w:t>*Direct Hierarchy</w:t>
-            </w:r>
-          </w:p>
-        </w:tc>
-        <w:tc>
-          <w:tcPr>
-            <w:tcW w:w="1192" w:type="dxa"/>
+              <w:rPr>
+                <w:noProof/>
+              </w:rPr>
+              <w:t>N</w:t>
+            </w:r>
+          </w:p>
+        </w:tc>
+        <w:tc>
+          <w:tcPr>
+            <w:tcW w:w="1440" w:type="dxa"/>
           </w:tcPr>
           <w:p>
             <w:pPr>
@@ -5749,7 +5251,824 @@
               <w:rPr>
                 <w:noProof/>
               </w:rPr>
-              <w:lastRenderedPageBreak/>
+              <w:t>NA</w:t>
+            </w:r>
+          </w:p>
+        </w:tc>
+      </w:tr>
+      <w:tr>
+        <w:tc>
+          <w:tcPr>
+            <w:tcW w:w="1170" w:type="dxa"/>
+          </w:tcPr>
+          <w:p>
+            <w:pPr>
+              <w:tabs>
+                <w:tab w:val="left" w:pos="360"/>
+              </w:tabs>
+              <w:rPr>
+                <w:noProof/>
+              </w:rPr>
+            </w:pPr>
+          </w:p>
+        </w:tc>
+        <w:tc>
+          <w:tcPr>
+            <w:tcW w:w="4973" w:type="dxa"/>
+          </w:tcPr>
+          <w:p>
+            <w:r>
+              <w:t>Repeat above test for various combinations</w:t>
+            </w:r>
+          </w:p>
+        </w:tc>
+        <w:tc>
+          <w:tcPr>
+            <w:tcW w:w="4275" w:type="dxa"/>
+          </w:tcPr>
+          <w:p>
+            <w:r>
+              <w:t>Results should be returned for given criteria</w:t>
+            </w:r>
+          </w:p>
+        </w:tc>
+        <w:tc>
+          <w:tcPr>
+            <w:tcW w:w="1192" w:type="dxa"/>
+          </w:tcPr>
+          <w:p>
+            <w:pPr>
+              <w:tabs>
+                <w:tab w:val="left" w:pos="360"/>
+              </w:tabs>
+              <w:rPr>
+                <w:noProof/>
+              </w:rPr>
+            </w:pPr>
+          </w:p>
+        </w:tc>
+        <w:tc>
+          <w:tcPr>
+            <w:tcW w:w="1440" w:type="dxa"/>
+          </w:tcPr>
+          <w:p>
+            <w:pPr>
+              <w:tabs>
+                <w:tab w:val="left" w:pos="360"/>
+              </w:tabs>
+              <w:rPr>
+                <w:noProof/>
+              </w:rPr>
+            </w:pPr>
+          </w:p>
+        </w:tc>
+      </w:tr>
+      <w:tr>
+        <w:tc>
+          <w:tcPr>
+            <w:tcW w:w="1170" w:type="dxa"/>
+          </w:tcPr>
+          <w:p>
+            <w:pPr>
+              <w:tabs>
+                <w:tab w:val="left" w:pos="360"/>
+              </w:tabs>
+              <w:rPr>
+                <w:noProof/>
+              </w:rPr>
+            </w:pPr>
+            <w:r>
+              <w:rPr>
+                <w:noProof/>
+              </w:rPr>
+              <w:t>DBW-</w:t>
+            </w:r>
+            <w:r>
+              <w:rPr>
+                <w:noProof/>
+              </w:rPr>
+              <w:t>2</w:t>
+            </w:r>
+            <w:r>
+              <w:rPr>
+                <w:noProof/>
+              </w:rPr>
+              <w:t>.</w:t>
+            </w:r>
+            <w:r>
+              <w:rPr>
+                <w:noProof/>
+              </w:rPr>
+              <w:t>2</w:t>
+            </w:r>
+          </w:p>
+        </w:tc>
+        <w:tc>
+          <w:tcPr>
+            <w:tcW w:w="4973" w:type="dxa"/>
+          </w:tcPr>
+          <w:p>
+            <w:r>
+              <w:t>Test Special Coaching Reasons that can be submitted by a user</w:t>
+            </w:r>
+          </w:p>
+          <w:p>
+            <w:pPr>
+              <w:overflowPunct/>
+              <w:textAlignment w:val="auto"/>
+              <w:rPr>
+                <w:rFonts w:ascii="Consolas" w:hAnsi="Consolas" w:cs="Consolas"/>
+                <w:color w:val="000000"/>
+                <w:sz w:val="19"/>
+                <w:szCs w:val="19"/>
+              </w:rPr>
+            </w:pPr>
+            <w:r>
+              <w:t xml:space="preserve"> </w:t>
+            </w:r>
+            <w:r>
+              <w:rPr>
+                <w:rFonts w:ascii="Consolas" w:hAnsi="Consolas" w:cs="Consolas"/>
+                <w:color w:val="0000FF"/>
+                <w:sz w:val="19"/>
+                <w:szCs w:val="19"/>
+              </w:rPr>
+              <w:t>DECLARE</w:t>
+            </w:r>
+            <w:r>
+              <w:rPr>
+                <w:rFonts w:ascii="Consolas" w:hAnsi="Consolas" w:cs="Consolas"/>
+                <w:color w:val="000000"/>
+                <w:sz w:val="19"/>
+                <w:szCs w:val="19"/>
+              </w:rPr>
+              <w:t xml:space="preserve">     @return_value </w:t>
+            </w:r>
+            <w:r>
+              <w:rPr>
+                <w:rFonts w:ascii="Consolas" w:hAnsi="Consolas" w:cs="Consolas"/>
+                <w:color w:val="0000FF"/>
+                <w:sz w:val="19"/>
+                <w:szCs w:val="19"/>
+              </w:rPr>
+              <w:t>int</w:t>
+            </w:r>
+          </w:p>
+          <w:p>
+            <w:pPr>
+              <w:overflowPunct/>
+              <w:textAlignment w:val="auto"/>
+              <w:rPr>
+                <w:rFonts w:ascii="Consolas" w:hAnsi="Consolas" w:cs="Consolas"/>
+                <w:color w:val="000000"/>
+                <w:sz w:val="19"/>
+                <w:szCs w:val="19"/>
+              </w:rPr>
+            </w:pPr>
+          </w:p>
+          <w:p>
+            <w:pPr>
+              <w:overflowPunct/>
+              <w:textAlignment w:val="auto"/>
+              <w:rPr>
+                <w:rFonts w:ascii="Consolas" w:hAnsi="Consolas" w:cs="Consolas"/>
+                <w:color w:val="000000"/>
+                <w:sz w:val="19"/>
+                <w:szCs w:val="19"/>
+              </w:rPr>
+            </w:pPr>
+            <w:r>
+              <w:rPr>
+                <w:rFonts w:ascii="Consolas" w:hAnsi="Consolas" w:cs="Consolas"/>
+                <w:color w:val="0000FF"/>
+                <w:sz w:val="19"/>
+                <w:szCs w:val="19"/>
+              </w:rPr>
+              <w:t>EXEC</w:t>
+            </w:r>
+            <w:r>
+              <w:rPr>
+                <w:rFonts w:ascii="Consolas" w:hAnsi="Consolas" w:cs="Consolas"/>
+                <w:color w:val="000000"/>
+                <w:sz w:val="19"/>
+                <w:szCs w:val="19"/>
+              </w:rPr>
+              <w:t xml:space="preserve">  @return_value </w:t>
+            </w:r>
+            <w:r>
+              <w:rPr>
+                <w:rFonts w:ascii="Consolas" w:hAnsi="Consolas" w:cs="Consolas"/>
+                <w:color w:val="808080"/>
+                <w:sz w:val="19"/>
+                <w:szCs w:val="19"/>
+              </w:rPr>
+              <w:t>=</w:t>
+            </w:r>
+            <w:r>
+              <w:rPr>
+                <w:rFonts w:ascii="Consolas" w:hAnsi="Consolas" w:cs="Consolas"/>
+                <w:color w:val="000000"/>
+                <w:sz w:val="19"/>
+                <w:szCs w:val="19"/>
+              </w:rPr>
+              <w:t xml:space="preserve"> [EC]</w:t>
+            </w:r>
+            <w:r>
+              <w:rPr>
+                <w:rFonts w:ascii="Consolas" w:hAnsi="Consolas" w:cs="Consolas"/>
+                <w:color w:val="808080"/>
+                <w:sz w:val="19"/>
+                <w:szCs w:val="19"/>
+              </w:rPr>
+              <w:t>.</w:t>
+            </w:r>
+            <w:r>
+              <w:rPr>
+                <w:rFonts w:ascii="Consolas" w:hAnsi="Consolas" w:cs="Consolas"/>
+                <w:color w:val="000000"/>
+                <w:sz w:val="19"/>
+                <w:szCs w:val="19"/>
+              </w:rPr>
+              <w:t>[sp_Select_CoachingReasons_By_Module]</w:t>
+            </w:r>
+          </w:p>
+          <w:p>
+            <w:pPr>
+              <w:overflowPunct/>
+              <w:textAlignment w:val="auto"/>
+              <w:rPr>
+                <w:rFonts w:ascii="Consolas" w:hAnsi="Consolas" w:cs="Consolas"/>
+                <w:color w:val="000000"/>
+                <w:sz w:val="19"/>
+                <w:szCs w:val="19"/>
+              </w:rPr>
+            </w:pPr>
+            <w:r>
+              <w:rPr>
+                <w:rFonts w:ascii="Consolas" w:hAnsi="Consolas" w:cs="Consolas"/>
+                <w:color w:val="0000FF"/>
+                <w:sz w:val="19"/>
+                <w:szCs w:val="19"/>
+              </w:rPr>
+              <w:t xml:space="preserve">            </w:t>
+            </w:r>
+            <w:r>
+              <w:rPr>
+                <w:rFonts w:ascii="Consolas" w:hAnsi="Consolas" w:cs="Consolas"/>
+                <w:color w:val="000000"/>
+                <w:sz w:val="19"/>
+                <w:szCs w:val="19"/>
+              </w:rPr>
+              <w:t xml:space="preserve">@intModuleIDin </w:t>
+            </w:r>
+            <w:r>
+              <w:rPr>
+                <w:rFonts w:ascii="Consolas" w:hAnsi="Consolas" w:cs="Consolas"/>
+                <w:color w:val="808080"/>
+                <w:sz w:val="19"/>
+                <w:szCs w:val="19"/>
+              </w:rPr>
+              <w:t>=</w:t>
+            </w:r>
+            <w:r>
+              <w:rPr>
+                <w:rFonts w:ascii="Consolas" w:hAnsi="Consolas" w:cs="Consolas"/>
+                <w:color w:val="000000"/>
+                <w:sz w:val="19"/>
+                <w:szCs w:val="19"/>
+              </w:rPr>
+              <w:t xml:space="preserve"> 1</w:t>
+            </w:r>
+            <w:r>
+              <w:rPr>
+                <w:rFonts w:ascii="Consolas" w:hAnsi="Consolas" w:cs="Consolas"/>
+                <w:color w:val="808080"/>
+                <w:sz w:val="19"/>
+                <w:szCs w:val="19"/>
+              </w:rPr>
+              <w:t>,</w:t>
+            </w:r>
+          </w:p>
+          <w:p>
+            <w:pPr>
+              <w:overflowPunct/>
+              <w:textAlignment w:val="auto"/>
+              <w:rPr>
+                <w:rFonts w:ascii="Consolas" w:hAnsi="Consolas" w:cs="Consolas"/>
+                <w:color w:val="000000"/>
+                <w:sz w:val="19"/>
+                <w:szCs w:val="19"/>
+              </w:rPr>
+            </w:pPr>
+            <w:r>
+              <w:rPr>
+                <w:rFonts w:ascii="Consolas" w:hAnsi="Consolas" w:cs="Consolas"/>
+                <w:color w:val="000000"/>
+                <w:sz w:val="19"/>
+                <w:szCs w:val="19"/>
+              </w:rPr>
+              <w:t xml:space="preserve">            @strSourcein </w:t>
+            </w:r>
+            <w:r>
+              <w:rPr>
+                <w:rFonts w:ascii="Consolas" w:hAnsi="Consolas" w:cs="Consolas"/>
+                <w:color w:val="808080"/>
+                <w:sz w:val="19"/>
+                <w:szCs w:val="19"/>
+              </w:rPr>
+              <w:t>=</w:t>
+            </w:r>
+            <w:r>
+              <w:rPr>
+                <w:rFonts w:ascii="Consolas" w:hAnsi="Consolas" w:cs="Consolas"/>
+                <w:color w:val="000000"/>
+                <w:sz w:val="19"/>
+                <w:szCs w:val="19"/>
+              </w:rPr>
+              <w:t xml:space="preserve"> </w:t>
+            </w:r>
+            <w:r>
+              <w:rPr>
+                <w:rFonts w:ascii="Consolas" w:hAnsi="Consolas" w:cs="Consolas"/>
+                <w:color w:val="FF0000"/>
+                <w:sz w:val="19"/>
+                <w:szCs w:val="19"/>
+              </w:rPr>
+              <w:t>N'direct'</w:t>
+            </w:r>
+            <w:r>
+              <w:rPr>
+                <w:rFonts w:ascii="Consolas" w:hAnsi="Consolas" w:cs="Consolas"/>
+                <w:color w:val="808080"/>
+                <w:sz w:val="19"/>
+                <w:szCs w:val="19"/>
+              </w:rPr>
+              <w:t>,</w:t>
+            </w:r>
+          </w:p>
+          <w:p>
+            <w:pPr>
+              <w:overflowPunct/>
+              <w:textAlignment w:val="auto"/>
+              <w:rPr>
+                <w:rFonts w:ascii="Consolas" w:hAnsi="Consolas" w:cs="Consolas"/>
+                <w:color w:val="000000"/>
+                <w:sz w:val="19"/>
+                <w:szCs w:val="19"/>
+              </w:rPr>
+            </w:pPr>
+            <w:r>
+              <w:rPr>
+                <w:rFonts w:ascii="Consolas" w:hAnsi="Consolas" w:cs="Consolas"/>
+                <w:color w:val="000000"/>
+                <w:sz w:val="19"/>
+                <w:szCs w:val="19"/>
+              </w:rPr>
+              <w:t xml:space="preserve">            @isSplReason </w:t>
+            </w:r>
+            <w:r>
+              <w:rPr>
+                <w:rFonts w:ascii="Consolas" w:hAnsi="Consolas" w:cs="Consolas"/>
+                <w:color w:val="808080"/>
+                <w:sz w:val="19"/>
+                <w:szCs w:val="19"/>
+              </w:rPr>
+              <w:t>=</w:t>
+            </w:r>
+            <w:r>
+              <w:rPr>
+                <w:rFonts w:ascii="Consolas" w:hAnsi="Consolas" w:cs="Consolas"/>
+                <w:color w:val="000000"/>
+                <w:sz w:val="19"/>
+                <w:szCs w:val="19"/>
+              </w:rPr>
+              <w:t xml:space="preserve"> 1</w:t>
+            </w:r>
+            <w:r>
+              <w:rPr>
+                <w:rFonts w:ascii="Consolas" w:hAnsi="Consolas" w:cs="Consolas"/>
+                <w:color w:val="808080"/>
+                <w:sz w:val="19"/>
+                <w:szCs w:val="19"/>
+              </w:rPr>
+              <w:t>,</w:t>
+            </w:r>
+            <w:r>
+              <w:rPr>
+                <w:rFonts w:ascii="Consolas" w:hAnsi="Consolas" w:cs="Consolas"/>
+                <w:color w:val="008000"/>
+                <w:sz w:val="19"/>
+                <w:szCs w:val="19"/>
+              </w:rPr>
+              <w:t>-- 0 for non WARN and CSE</w:t>
+            </w:r>
+          </w:p>
+          <w:p>
+            <w:pPr>
+              <w:overflowPunct/>
+              <w:textAlignment w:val="auto"/>
+              <w:rPr>
+                <w:rFonts w:ascii="Consolas" w:hAnsi="Consolas" w:cs="Consolas"/>
+                <w:color w:val="000000"/>
+                <w:sz w:val="19"/>
+                <w:szCs w:val="19"/>
+              </w:rPr>
+            </w:pPr>
+            <w:r>
+              <w:rPr>
+                <w:rFonts w:ascii="Consolas" w:hAnsi="Consolas" w:cs="Consolas"/>
+                <w:color w:val="000000"/>
+                <w:sz w:val="19"/>
+                <w:szCs w:val="19"/>
+              </w:rPr>
+              <w:t xml:space="preserve">            @splReasonPrty </w:t>
+            </w:r>
+            <w:r>
+              <w:rPr>
+                <w:rFonts w:ascii="Consolas" w:hAnsi="Consolas" w:cs="Consolas"/>
+                <w:color w:val="808080"/>
+                <w:sz w:val="19"/>
+                <w:szCs w:val="19"/>
+              </w:rPr>
+              <w:t>=</w:t>
+            </w:r>
+            <w:r>
+              <w:rPr>
+                <w:rFonts w:ascii="Consolas" w:hAnsi="Consolas" w:cs="Consolas"/>
+                <w:color w:val="000000"/>
+                <w:sz w:val="19"/>
+                <w:szCs w:val="19"/>
+              </w:rPr>
+              <w:t xml:space="preserve"> 1</w:t>
+            </w:r>
+            <w:r>
+              <w:rPr>
+                <w:rFonts w:ascii="Consolas" w:hAnsi="Consolas" w:cs="Consolas"/>
+                <w:color w:val="808080"/>
+                <w:sz w:val="19"/>
+                <w:szCs w:val="19"/>
+              </w:rPr>
+              <w:t>,</w:t>
+            </w:r>
+            <w:r>
+              <w:rPr>
+                <w:rFonts w:ascii="Consolas" w:hAnsi="Consolas" w:cs="Consolas"/>
+                <w:color w:val="000000"/>
+                <w:sz w:val="19"/>
+                <w:szCs w:val="19"/>
+              </w:rPr>
+              <w:t xml:space="preserve"> </w:t>
+            </w:r>
+            <w:r>
+              <w:rPr>
+                <w:rFonts w:ascii="Consolas" w:hAnsi="Consolas" w:cs="Consolas"/>
+                <w:color w:val="008000"/>
+                <w:sz w:val="19"/>
+                <w:szCs w:val="19"/>
+              </w:rPr>
+              <w:t>-- use 1 for WARN; 2 for CSE</w:t>
+            </w:r>
+          </w:p>
+          <w:p>
+            <w:pPr>
+              <w:overflowPunct/>
+              <w:textAlignment w:val="auto"/>
+              <w:rPr>
+                <w:rFonts w:ascii="Consolas" w:hAnsi="Consolas" w:cs="Consolas"/>
+                <w:color w:val="000000"/>
+                <w:sz w:val="19"/>
+                <w:szCs w:val="19"/>
+              </w:rPr>
+            </w:pPr>
+            <w:r>
+              <w:rPr>
+                <w:rFonts w:ascii="Consolas" w:hAnsi="Consolas" w:cs="Consolas"/>
+                <w:color w:val="000000"/>
+                <w:sz w:val="19"/>
+                <w:szCs w:val="19"/>
+              </w:rPr>
+              <w:t xml:space="preserve">            @strEmpIDin </w:t>
+            </w:r>
+            <w:r>
+              <w:rPr>
+                <w:rFonts w:ascii="Consolas" w:hAnsi="Consolas" w:cs="Consolas"/>
+                <w:color w:val="808080"/>
+                <w:sz w:val="19"/>
+                <w:szCs w:val="19"/>
+              </w:rPr>
+              <w:t>=</w:t>
+            </w:r>
+            <w:r>
+              <w:rPr>
+                <w:rFonts w:ascii="Consolas" w:hAnsi="Consolas" w:cs="Consolas"/>
+                <w:color w:val="000000"/>
+                <w:sz w:val="19"/>
+                <w:szCs w:val="19"/>
+              </w:rPr>
+              <w:t xml:space="preserve"> </w:t>
+            </w:r>
+            <w:r>
+              <w:rPr>
+                <w:rFonts w:ascii="Consolas" w:hAnsi="Consolas" w:cs="Consolas"/>
+                <w:color w:val="FF0000"/>
+                <w:sz w:val="19"/>
+                <w:szCs w:val="19"/>
+              </w:rPr>
+              <w:t>N'225355'</w:t>
+            </w:r>
+            <w:r>
+              <w:rPr>
+                <w:rFonts w:ascii="Consolas" w:hAnsi="Consolas" w:cs="Consolas"/>
+                <w:color w:val="808080"/>
+                <w:sz w:val="19"/>
+                <w:szCs w:val="19"/>
+              </w:rPr>
+              <w:t>,</w:t>
+            </w:r>
+            <w:r>
+              <w:rPr>
+                <w:rFonts w:ascii="Consolas" w:hAnsi="Consolas" w:cs="Consolas"/>
+                <w:color w:val="000000"/>
+                <w:sz w:val="19"/>
+                <w:szCs w:val="19"/>
+              </w:rPr>
+              <w:t xml:space="preserve"> </w:t>
+            </w:r>
+            <w:r>
+              <w:rPr>
+                <w:rFonts w:ascii="Consolas" w:hAnsi="Consolas" w:cs="Consolas"/>
+                <w:color w:val="008000"/>
+                <w:sz w:val="19"/>
+                <w:szCs w:val="19"/>
+              </w:rPr>
+              <w:t>--</w:t>
+            </w:r>
+          </w:p>
+          <w:p>
+            <w:pPr>
+              <w:overflowPunct/>
+              <w:textAlignment w:val="auto"/>
+              <w:rPr>
+                <w:rFonts w:ascii="Consolas" w:hAnsi="Consolas" w:cs="Consolas"/>
+                <w:color w:val="000000"/>
+                <w:sz w:val="19"/>
+                <w:szCs w:val="19"/>
+              </w:rPr>
+            </w:pPr>
+            <w:r>
+              <w:rPr>
+                <w:rFonts w:ascii="Consolas" w:hAnsi="Consolas" w:cs="Consolas"/>
+                <w:color w:val="000000"/>
+                <w:sz w:val="19"/>
+                <w:szCs w:val="19"/>
+              </w:rPr>
+              <w:t xml:space="preserve">            @strSubmitterIDin </w:t>
+            </w:r>
+            <w:r>
+              <w:rPr>
+                <w:rFonts w:ascii="Consolas" w:hAnsi="Consolas" w:cs="Consolas"/>
+                <w:color w:val="808080"/>
+                <w:sz w:val="19"/>
+                <w:szCs w:val="19"/>
+              </w:rPr>
+              <w:t>=</w:t>
+            </w:r>
+            <w:r>
+              <w:rPr>
+                <w:rFonts w:ascii="Consolas" w:hAnsi="Consolas" w:cs="Consolas"/>
+                <w:color w:val="000000"/>
+                <w:sz w:val="19"/>
+                <w:szCs w:val="19"/>
+              </w:rPr>
+              <w:t xml:space="preserve"> </w:t>
+            </w:r>
+            <w:r>
+              <w:rPr>
+                <w:rFonts w:ascii="Consolas" w:hAnsi="Consolas" w:cs="Consolas"/>
+                <w:color w:val="FF0000"/>
+                <w:sz w:val="19"/>
+                <w:szCs w:val="19"/>
+              </w:rPr>
+              <w:t>N'236464'</w:t>
+            </w:r>
+          </w:p>
+          <w:p>
+            <w:pPr>
+              <w:overflowPunct/>
+              <w:textAlignment w:val="auto"/>
+              <w:rPr>
+                <w:rFonts w:ascii="Consolas" w:hAnsi="Consolas" w:cs="Consolas"/>
+                <w:color w:val="000000"/>
+                <w:sz w:val="19"/>
+                <w:szCs w:val="19"/>
+              </w:rPr>
+            </w:pPr>
+          </w:p>
+          <w:p>
+            <w:pPr>
+              <w:overflowPunct/>
+              <w:textAlignment w:val="auto"/>
+              <w:rPr>
+                <w:rFonts w:ascii="Consolas" w:hAnsi="Consolas" w:cs="Consolas"/>
+                <w:color w:val="000000"/>
+                <w:sz w:val="19"/>
+                <w:szCs w:val="19"/>
+              </w:rPr>
+            </w:pPr>
+            <w:r>
+              <w:rPr>
+                <w:rFonts w:ascii="Consolas" w:hAnsi="Consolas" w:cs="Consolas"/>
+                <w:color w:val="0000FF"/>
+                <w:sz w:val="19"/>
+                <w:szCs w:val="19"/>
+              </w:rPr>
+              <w:t>SELECT</w:t>
+            </w:r>
+            <w:r>
+              <w:rPr>
+                <w:rFonts w:ascii="Consolas" w:hAnsi="Consolas" w:cs="Consolas"/>
+                <w:color w:val="000000"/>
+                <w:sz w:val="19"/>
+                <w:szCs w:val="19"/>
+              </w:rPr>
+              <w:t xml:space="preserve">      </w:t>
+            </w:r>
+            <w:r>
+              <w:rPr>
+                <w:rFonts w:ascii="Consolas" w:hAnsi="Consolas" w:cs="Consolas"/>
+                <w:color w:val="FF0000"/>
+                <w:sz w:val="19"/>
+                <w:szCs w:val="19"/>
+              </w:rPr>
+              <w:t>'Return Value'</w:t>
+            </w:r>
+            <w:r>
+              <w:rPr>
+                <w:rFonts w:ascii="Consolas" w:hAnsi="Consolas" w:cs="Consolas"/>
+                <w:color w:val="000000"/>
+                <w:sz w:val="19"/>
+                <w:szCs w:val="19"/>
+              </w:rPr>
+              <w:t xml:space="preserve"> </w:t>
+            </w:r>
+            <w:r>
+              <w:rPr>
+                <w:rFonts w:ascii="Consolas" w:hAnsi="Consolas" w:cs="Consolas"/>
+                <w:color w:val="808080"/>
+                <w:sz w:val="19"/>
+                <w:szCs w:val="19"/>
+              </w:rPr>
+              <w:t>=</w:t>
+            </w:r>
+            <w:r>
+              <w:rPr>
+                <w:rFonts w:ascii="Consolas" w:hAnsi="Consolas" w:cs="Consolas"/>
+                <w:color w:val="000000"/>
+                <w:sz w:val="19"/>
+                <w:szCs w:val="19"/>
+              </w:rPr>
+              <w:t xml:space="preserve"> @return_value</w:t>
+            </w:r>
+          </w:p>
+          <w:p>
+            <w:pPr>
+              <w:overflowPunct/>
+              <w:textAlignment w:val="auto"/>
+              <w:rPr>
+                <w:rFonts w:ascii="Consolas" w:hAnsi="Consolas" w:cs="Consolas"/>
+                <w:color w:val="000000"/>
+                <w:sz w:val="19"/>
+                <w:szCs w:val="19"/>
+              </w:rPr>
+            </w:pPr>
+          </w:p>
+          <w:p>
+            <w:pPr>
+              <w:overflowPunct/>
+              <w:textAlignment w:val="auto"/>
+              <w:rPr>
+                <w:rFonts w:ascii="Consolas" w:hAnsi="Consolas" w:cs="Consolas"/>
+                <w:color w:val="000000"/>
+                <w:sz w:val="19"/>
+                <w:szCs w:val="19"/>
+              </w:rPr>
+            </w:pPr>
+            <w:r>
+              <w:rPr>
+                <w:rFonts w:ascii="Consolas" w:hAnsi="Consolas" w:cs="Consolas"/>
+                <w:color w:val="0000FF"/>
+                <w:sz w:val="19"/>
+                <w:szCs w:val="19"/>
+              </w:rPr>
+              <w:t>GO</w:t>
+            </w:r>
+          </w:p>
+          <w:p>
+            <w:pPr>
+              <w:tabs>
+                <w:tab w:val="left" w:pos="360"/>
+              </w:tabs>
+              <w:rPr>
+                <w:noProof/>
+              </w:rPr>
+            </w:pPr>
+          </w:p>
+          <w:p>
+            <w:pPr>
+              <w:tabs>
+                <w:tab w:val="left" w:pos="360"/>
+              </w:tabs>
+              <w:rPr>
+                <w:noProof/>
+              </w:rPr>
+            </w:pPr>
+          </w:p>
+        </w:tc>
+        <w:tc>
+          <w:tcPr>
+            <w:tcW w:w="4275" w:type="dxa"/>
+          </w:tcPr>
+          <w:p>
+            <w:r>
+              <w:t>CoachingReasonID</w:t>
+            </w:r>
+            <w:r>
+              <w:tab/>
+              <w:t>CoachingReason</w:t>
+            </w:r>
+          </w:p>
+          <w:p>
+            <w:r>
+              <w:t>60</w:t>
+            </w:r>
+            <w:r>
+              <w:tab/>
+              <w:t>Formal Coaching</w:t>
+            </w:r>
+          </w:p>
+          <w:p>
+            <w:r>
+              <w:t>28</w:t>
+            </w:r>
+            <w:r>
+              <w:tab/>
+              <w:t>Verbal Warning</w:t>
+            </w:r>
+          </w:p>
+          <w:p>
+            <w:r>
+              <w:t>29</w:t>
+            </w:r>
+            <w:r>
+              <w:tab/>
+              <w:t>Written Warning</w:t>
+            </w:r>
+          </w:p>
+          <w:p>
+            <w:pPr>
+              <w:tabs>
+                <w:tab w:val="left" w:pos="360"/>
+              </w:tabs>
+            </w:pPr>
+            <w:r>
+              <w:t>30</w:t>
+            </w:r>
+            <w:r>
+              <w:tab/>
+              <w:t>Final Written Warning</w:t>
+            </w:r>
+          </w:p>
+          <w:p>
+            <w:pPr>
+              <w:tabs>
+                <w:tab w:val="left" w:pos="360"/>
+              </w:tabs>
+              <w:rPr>
+                <w:noProof/>
+              </w:rPr>
+            </w:pPr>
+            <w:r>
+              <w:t>*Direct Hierarchy</w:t>
+            </w:r>
+          </w:p>
+        </w:tc>
+        <w:tc>
+          <w:tcPr>
+            <w:tcW w:w="1192" w:type="dxa"/>
+          </w:tcPr>
+          <w:p>
+            <w:pPr>
+              <w:tabs>
+                <w:tab w:val="left" w:pos="360"/>
+              </w:tabs>
+              <w:rPr>
+                <w:noProof/>
+              </w:rPr>
+            </w:pPr>
+            <w:r>
+              <w:rPr>
+                <w:noProof/>
+              </w:rPr>
               <w:t>N</w:t>
             </w:r>
           </w:p>
@@ -6404,6 +6723,7 @@
                 <w:sz w:val="19"/>
                 <w:szCs w:val="19"/>
               </w:rPr>
+              <w:lastRenderedPageBreak/>
               <w:t>GO</w:t>
             </w:r>
           </w:p>
@@ -6444,6 +6764,7 @@
           </w:tcPr>
           <w:p>
             <w:r>
+              <w:lastRenderedPageBreak/>
               <w:t>SubCoachingReasonID</w:t>
             </w:r>
             <w:r>
@@ -7026,7 +7347,6 @@
               <w:t xml:space="preserve">Reason </w:t>
             </w:r>
             <w:r>
-              <w:lastRenderedPageBreak/>
               <w:t xml:space="preserve">details </w:t>
             </w:r>
           </w:p>
@@ -7122,12 +7442,7 @@
               </w:rPr>
             </w:pPr>
             <w:r>
-              <w:lastRenderedPageBreak/>
-              <w:t xml:space="preserve">Returns the warnings logs for the above record in </w:t>
-            </w:r>
-            <w:r>
-              <w:lastRenderedPageBreak/>
-              <w:t>test 16.</w:t>
+              <w:t>Returns the warnings logs for the above record in test 16.</w:t>
             </w:r>
           </w:p>
         </w:tc>
@@ -7148,7 +7463,6 @@
               <w:rPr>
                 <w:noProof/>
               </w:rPr>
-              <w:lastRenderedPageBreak/>
               <w:t>N</w:t>
             </w:r>
           </w:p>
@@ -8323,6 +8637,7 @@
                 <w:sz w:val="19"/>
                 <w:szCs w:val="19"/>
               </w:rPr>
+              <w:lastRenderedPageBreak/>
               <w:tab/>
             </w:r>
             <w:r>
@@ -8765,6 +9080,7 @@
               <w:rPr>
                 <w:noProof/>
               </w:rPr>
+              <w:lastRenderedPageBreak/>
               <w:t>Log is returned in details</w:t>
             </w:r>
           </w:p>
@@ -8844,7 +9160,6 @@
               <w:rPr>
                 <w:noProof/>
               </w:rPr>
-              <w:lastRenderedPageBreak/>
               <w:t>DB</w:t>
             </w:r>
             <w:r>
@@ -8857,19 +9172,7 @@
               <w:rPr>
                 <w:noProof/>
               </w:rPr>
-              <w:t>-</w:t>
-            </w:r>
-            <w:r>
-              <w:rPr>
-                <w:noProof/>
-              </w:rPr>
-              <w:t>5</w:t>
-            </w:r>
-            <w:r>
-              <w:rPr>
-                <w:noProof/>
-              </w:rPr>
-              <w:t>.1</w:t>
+              <w:t>-5.1</w:t>
             </w:r>
           </w:p>
         </w:tc>
@@ -9418,13 +9721,7 @@
               <w:rPr>
                 <w:noProof/>
               </w:rPr>
-              <w:t>-5.</w:t>
-            </w:r>
-            <w:r>
-              <w:rPr>
-                <w:noProof/>
-              </w:rPr>
-              <w:t>2</w:t>
+              <w:t>-5.2</w:t>
             </w:r>
           </w:p>
         </w:tc>
@@ -9451,19 +9748,7 @@
               <w:rPr>
                 <w:noProof/>
               </w:rPr>
-              <w:t xml:space="preserve">Verify that a </w:t>
-            </w:r>
-            <w:r>
-              <w:rPr>
-                <w:noProof/>
-              </w:rPr>
-              <w:t xml:space="preserve">Max </w:t>
-            </w:r>
-            <w:r>
-              <w:rPr>
-                <w:noProof/>
-              </w:rPr>
-              <w:t>sup or manager will not see the My Teams warning Section</w:t>
+              <w:t>Verify that a Max sup or manager will not see the My Teams warning Section</w:t>
             </w:r>
           </w:p>
           <w:p>
@@ -10224,6 +10509,7 @@
               <w:rPr>
                 <w:rFonts w:ascii="Arial" w:hAnsi="Arial" w:cs="Arial"/>
               </w:rPr>
+              <w:lastRenderedPageBreak/>
               <w:t>Susmitha Palacherla</w:t>
             </w:r>
           </w:p>
@@ -10560,7 +10846,6 @@
                 <w:sz w:val="19"/>
                 <w:szCs w:val="19"/>
               </w:rPr>
-              <w:lastRenderedPageBreak/>
               <w:t>--SELECT [EC].[fn_strGetUserRole] ('236464')</w:t>
             </w:r>
           </w:p>

</xml_diff>